<commit_message>
Regenerate all Word files from updated MD files
Co-Authored-By: Claude Opus 4.5 <noreply@anthropic.com>
</commit_message>
<xml_diff>
--- a/Roster.docx
+++ b/Roster.docx
@@ -13,6 +13,21 @@
     <w:p>
       <w:pPr>
         <w:pStyle w:val="FirstParagraph"/>
+      </w:pPr>
+      <w:hyperlink r:id="rId9">
+        <w:r>
+          <w:rPr>
+            <w:rStyle w:val="Hyperlink"/>
+            <w:color w:val="0066CC"/>
+            <w:u w:val="single"/>
+          </w:rPr>
+          <w:t xml:space="preserve">Home</w:t>
+        </w:r>
+      </w:hyperlink>
+    </w:p>
+    <w:p>
+      <w:pPr>
+        <w:pStyle w:val="BodyText"/>
       </w:pPr>
       <w:hyperlink r:id="rId9">
         <w:r>
@@ -167,8 +182,8 @@
     </w:p>
     <w:tbl>
       <w:tblPr>
+        <w:tblStyle w:val="Table"/>
         <w:tblW w:type="pct" w:w="5000"/>
-        <w:tblStyle w:val="Table"/>
         <w:tblLayout w:type="fixed"/>
         <w:tblLook w:firstRow="1" w:lastRow="0" w:firstColumn="0" w:lastColumn="0" w:noHBand="0" w:noVBand="0" w:val="0020"/>
         <w:tblBorders>
@@ -1692,8 +1707,8 @@
     </w:p>
     <w:tbl>
       <w:tblPr>
-        <w:tblW w:type="pct" w:w="5000"/>
         <w:tblStyle w:val="Table"/>
+        <w:tblW w:type="auto" w:w="0"/>
         <w:tblLook w:firstRow="1" w:lastRow="0" w:firstColumn="0" w:lastColumn="0" w:noHBand="0" w:noVBand="0" w:val="0020"/>
         <w:tblBorders>
           <w:top w:val="single" w:sz="4" w:space="0" w:color="000000"/>
@@ -1981,8 +1996,8 @@
     </w:p>
     <w:tbl>
       <w:tblPr>
-        <w:tblW w:type="pct" w:w="5000"/>
         <w:tblStyle w:val="Table"/>
+        <w:tblW w:type="auto" w:w="0"/>
         <w:tblLook w:firstRow="1" w:lastRow="0" w:firstColumn="0" w:lastColumn="0" w:noHBand="0" w:noVBand="0" w:val="0020"/>
         <w:tblBorders>
           <w:top w:val="single" w:sz="4" w:space="0" w:color="000000"/>

</xml_diff>

<commit_message>
Regenerate all Word files with proper table formatting
</commit_message>
<xml_diff>
--- a/Roster.docx
+++ b/Roster.docx
@@ -21,77 +21,11 @@
             <w:color w:val="0066CC"/>
             <w:u w:val="single"/>
           </w:rPr>
-          <w:t xml:space="preserve">Home</w:t>
-        </w:r>
-      </w:hyperlink>
-    </w:p>
-    <w:p>
-      <w:pPr>
-        <w:pStyle w:val="BodyText"/>
-      </w:pPr>
-      <w:hyperlink r:id="rId9">
-        <w:r>
-          <w:rPr>
-            <w:rStyle w:val="Hyperlink"/>
-            <w:color w:val="0066CC"/>
-            <w:u w:val="single"/>
-          </w:rPr>
-          <w:t xml:space="preserve">← Back to Home</w:t>
-        </w:r>
-      </w:hyperlink>
-    </w:p>
-    <w:p>
-      <w:pPr>
-        <w:pStyle w:val="BodyText"/>
-      </w:pPr>
-      <w:hyperlink r:id="rId9">
-        <w:r>
-          <w:rPr>
-            <w:rStyle w:val="Hyperlink"/>
-            <w:color w:val="0066CC"/>
-            <w:u w:val="single"/>
-          </w:rPr>
-          <w:t xml:space="preserve">← Back to Home</w:t>
-        </w:r>
-      </w:hyperlink>
-      <w:r>
-        <w:t xml:space="preserve"> </w:t>
-      </w:r>
-      <w:r>
-        <w:t xml:space="preserve">|</w:t>
-      </w:r>
-      <w:r>
-        <w:t xml:space="preserve"> </w:t>
-      </w:r>
-      <w:hyperlink r:id="rId10">
-        <w:r>
-          <w:rPr>
-            <w:rStyle w:val="Hyperlink"/>
-            <w:color w:val="0066CC"/>
-            <w:u w:val="single"/>
-          </w:rPr>
           <w:t xml:space="preserve">Syllabus</w:t>
         </w:r>
       </w:hyperlink>
     </w:p>
-    <w:p>
-      <w:pPr>
-        <w:pStyle w:val="BodyText"/>
-      </w:pPr>
-      <w:hyperlink r:id="rId11">
-        <w:r>
-          <w:rPr>
-            <w:rStyle w:val="Hyperlink"/>
-            <w:b/>
-            <w:bCs/>
-            <w:color w:val="0066CC"/>
-            <w:u w:val="single"/>
-          </w:rPr>
-          <w:t xml:space="preserve">Download Word Document</w:t>
-        </w:r>
-      </w:hyperlink>
-    </w:p>
-    <w:bookmarkStart w:id="17" w:name="mgmt-6100-roster---spring-2026"/>
+    <w:bookmarkStart w:id="15" w:name="mgmt-6100-roster---spring-2026"/>
     <w:p>
       <w:pPr>
         <w:pStyle w:val="Heading1"/>
@@ -100,7 +34,7 @@
         <w:t xml:space="preserve">MGMT 6100 Roster - Spring 2026</w:t>
       </w:r>
     </w:p>
-    <w:bookmarkStart w:id="12" w:name="course-information"/>
+    <w:bookmarkStart w:id="10" w:name="course-information"/>
     <w:p>
       <w:pPr>
         <w:pStyle w:val="Heading2"/>
@@ -170,8 +104,8 @@
         </w:pict>
       </w:r>
     </w:p>
-    <w:bookmarkEnd w:id="12"/>
-    <w:bookmarkStart w:id="13" w:name="student-roster"/>
+    <w:bookmarkEnd w:id="10"/>
+    <w:bookmarkStart w:id="11" w:name="student-roster"/>
     <w:p>
       <w:pPr>
         <w:pStyle w:val="Heading2"/>
@@ -182,8 +116,8 @@
     </w:p>
     <w:tbl>
       <w:tblPr>
+        <w:tblW w:type="pct" w:w="5000"/>
         <w:tblStyle w:val="Table"/>
-        <w:tblW w:type="pct" w:w="5000"/>
         <w:tblLayout w:type="fixed"/>
         <w:tblLook w:firstRow="1" w:lastRow="0" w:firstColumn="0" w:lastColumn="0" w:noHBand="0" w:noVBand="0" w:val="0020"/>
         <w:tblBorders>
@@ -1695,8 +1629,8 @@
         </w:pict>
       </w:r>
     </w:p>
-    <w:bookmarkEnd w:id="13"/>
-    <w:bookmarkStart w:id="15" w:name="team-meeting-1-notetaker"/>
+    <w:bookmarkEnd w:id="11"/>
+    <w:bookmarkStart w:id="13" w:name="team-meeting-1-notetaker"/>
     <w:p>
       <w:pPr>
         <w:pStyle w:val="Heading2"/>
@@ -1707,8 +1641,8 @@
     </w:p>
     <w:tbl>
       <w:tblPr>
+        <w:tblW w:type="pct" w:w="5000"/>
         <w:tblStyle w:val="Table"/>
-        <w:tblW w:type="auto" w:w="0"/>
         <w:tblLook w:firstRow="1" w:lastRow="0" w:firstColumn="0" w:lastColumn="0" w:noHBand="0" w:noVBand="0" w:val="0020"/>
         <w:tblBorders>
           <w:top w:val="single" w:sz="4" w:space="0" w:color="000000"/>
@@ -1960,7 +1894,7 @@
       <w:r>
         <w:t xml:space="preserve"> </w:t>
       </w:r>
-      <w:hyperlink r:id="rId14">
+      <w:hyperlink r:id="rId12">
         <w:r>
           <w:rPr>
             <w:rStyle w:val="Hyperlink"/>
@@ -1984,8 +1918,8 @@
         </w:pict>
       </w:r>
     </w:p>
-    <w:bookmarkEnd w:id="15"/>
-    <w:bookmarkStart w:id="16" w:name="instructor"/>
+    <w:bookmarkEnd w:id="13"/>
+    <w:bookmarkStart w:id="14" w:name="instructor"/>
     <w:p>
       <w:pPr>
         <w:pStyle w:val="Heading2"/>
@@ -1996,8 +1930,8 @@
     </w:p>
     <w:tbl>
       <w:tblPr>
+        <w:tblW w:type="pct" w:w="5000"/>
         <w:tblStyle w:val="Table"/>
-        <w:tblW w:type="auto" w:w="0"/>
         <w:tblLook w:firstRow="1" w:lastRow="0" w:firstColumn="0" w:lastColumn="0" w:noHBand="0" w:noVBand="0" w:val="0020"/>
         <w:tblBorders>
           <w:top w:val="single" w:sz="4" w:space="0" w:color="000000"/>
@@ -2064,8 +1998,8 @@
         </w:tc>
       </w:tr>
     </w:tbl>
-    <w:bookmarkEnd w:id="16"/>
-    <w:bookmarkEnd w:id="17"/>
+    <w:bookmarkEnd w:id="14"/>
+    <w:bookmarkEnd w:id="15"/>
     <w:sectPr>
       <w:footnotePr>
         <w:numRestart w:val="eachSect"/>

</xml_diff>

<commit_message>
Update classroom and add new student
- Change classroom from Business Development Ctr 165B to DLDC Dezember Leadership 401D
- Add Elijah Gutierrez to Team 7 (now 26 students total)
- Update team composition: 6 teams of 3 + 2 teams of 4

Co-Authored-By: Claude Opus 4.5 <noreply@anthropic.com>
</commit_message>
<xml_diff>
--- a/Roster.docx
+++ b/Roster.docx
@@ -76,7 +76,7 @@
         <w:t xml:space="preserve">Total Students</w:t>
       </w:r>
       <w:r>
-        <w:t xml:space="preserve">: 25</w:t>
+        <w:t xml:space="preserve">: 26</w:t>
       </w:r>
     </w:p>
     <w:p>
@@ -94,7 +94,7 @@
         <w:t xml:space="preserve">Teams</w:t>
       </w:r>
       <w:r>
-        <w:t xml:space="preserve">: 8 (7 teams of 3 + 1 team of 4)</w:t>
+        <w:t xml:space="preserve">: 8 (6 teams of 3 + 2 teams of 4)</w:t>
       </w:r>
     </w:p>
     <w:p>
@@ -1412,6 +1412,63 @@
               <w:pStyle w:val="Compact"/>
             </w:pPr>
             <w:r>
+              <w:t xml:space="preserve">7</w:t>
+            </w:r>
+          </w:p>
+        </w:tc>
+        <w:tc>
+          <w:tcPr/>
+          <w:p>
+            <w:pPr>
+              <w:pStyle w:val="Compact"/>
+            </w:pPr>
+            <w:r>
+              <w:t xml:space="preserve">Elijah Gutierrez</w:t>
+            </w:r>
+          </w:p>
+        </w:tc>
+        <w:tc>
+          <w:tcPr/>
+          <w:p>
+            <w:pPr>
+              <w:pStyle w:val="Compact"/>
+            </w:pPr>
+            <w:r>
+              <w:t xml:space="preserve">Egutierrez72@csub.edu</w:t>
+            </w:r>
+          </w:p>
+        </w:tc>
+        <w:tc>
+          <w:tcPr/>
+          <w:p>
+            <w:pPr>
+              <w:pStyle w:val="Compact"/>
+            </w:pPr>
+            <w:r>
+              <w:t xml:space="preserve">-</w:t>
+            </w:r>
+          </w:p>
+        </w:tc>
+      </w:tr>
+      <w:tr>
+        <w:tc>
+          <w:tcPr/>
+          <w:p>
+            <w:pPr>
+              <w:pStyle w:val="Compact"/>
+            </w:pPr>
+            <w:r>
+              <w:t xml:space="preserve">23</w:t>
+            </w:r>
+          </w:p>
+        </w:tc>
+        <w:tc>
+          <w:tcPr/>
+          <w:p>
+            <w:pPr>
+              <w:pStyle w:val="Compact"/>
+            </w:pPr>
+            <w:r>
               <w:t xml:space="preserve">8</w:t>
             </w:r>
           </w:p>
@@ -1458,7 +1515,7 @@
               <w:pStyle w:val="Compact"/>
             </w:pPr>
             <w:r>
-              <w:t xml:space="preserve">23</w:t>
+              <w:t xml:space="preserve">24</w:t>
             </w:r>
           </w:p>
         </w:tc>
@@ -1515,7 +1572,7 @@
               <w:pStyle w:val="Compact"/>
             </w:pPr>
             <w:r>
-              <w:t xml:space="preserve">24</w:t>
+              <w:t xml:space="preserve">25</w:t>
             </w:r>
           </w:p>
         </w:tc>
@@ -1572,7 +1629,7 @@
               <w:pStyle w:val="Compact"/>
             </w:pPr>
             <w:r>
-              <w:t xml:space="preserve">25</w:t>
+              <w:t xml:space="preserve">26</w:t>
             </w:r>
           </w:p>
         </w:tc>

</xml_diff>

<commit_message>
Add Chapter Presentation Assignment to roster
Co-Authored-By: Claude Opus 4.5 <noreply@anthropic.com>
</commit_message>
<xml_diff>
--- a/Roster.docx
+++ b/Roster.docx
@@ -25,7 +25,7 @@
         </w:r>
       </w:hyperlink>
     </w:p>
-    <w:bookmarkStart w:id="15" w:name="mgmt-6100-roster---spring-2026"/>
+    <w:bookmarkStart w:id="16" w:name="mgmt-6100-roster---spring-2026"/>
     <w:p>
       <w:pPr>
         <w:pStyle w:val="Heading1"/>
@@ -1976,7 +1976,362 @@
       </w:r>
     </w:p>
     <w:bookmarkEnd w:id="13"/>
-    <w:bookmarkStart w:id="14" w:name="instructor"/>
+    <w:bookmarkStart w:id="14" w:name="chapter-presentation-assignment"/>
+    <w:p>
+      <w:pPr>
+        <w:pStyle w:val="Heading2"/>
+      </w:pPr>
+      <w:r>
+        <w:t xml:space="preserve">Chapter Presentation Assignment</w:t>
+      </w:r>
+    </w:p>
+    <w:tbl>
+      <w:tblPr>
+        <w:tblW w:type="pct" w:w="5000"/>
+        <w:tblStyle w:val="Table"/>
+        <w:tblLook w:firstRow="1" w:lastRow="0" w:firstColumn="0" w:lastColumn="0" w:noHBand="0" w:noVBand="0" w:val="0020"/>
+        <w:tblBorders>
+          <w:top w:val="single" w:sz="4" w:space="0" w:color="000000"/>
+          <w:left w:val="single" w:sz="4" w:space="0" w:color="000000"/>
+          <w:bottom w:val="single" w:sz="4" w:space="0" w:color="000000"/>
+          <w:right w:val="single" w:sz="4" w:space="0" w:color="000000"/>
+          <w:insideH w:val="single" w:sz="4" w:space="0" w:color="000000"/>
+          <w:insideV w:val="single" w:sz="4" w:space="0" w:color="000000"/>
+        </w:tblBorders>
+      </w:tblPr>
+      <w:tblGrid>
+        <w:gridCol w:w="2640"/>
+        <w:gridCol w:w="2640"/>
+        <w:gridCol w:w="2640"/>
+      </w:tblGrid>
+      <w:tr>
+        <w:trPr>
+          <w:tblHeader w:val="on"/>
+        </w:trPr>
+        <w:tc>
+          <w:tcPr/>
+          <w:p>
+            <w:pPr>
+              <w:pStyle w:val="Compact"/>
+            </w:pPr>
+            <w:r>
+              <w:t xml:space="preserve">Team</w:t>
+            </w:r>
+          </w:p>
+        </w:tc>
+        <w:tc>
+          <w:tcPr/>
+          <w:p>
+            <w:pPr>
+              <w:pStyle w:val="Compact"/>
+            </w:pPr>
+            <w:r>
+              <w:t xml:space="preserve">Chapter</w:t>
+            </w:r>
+          </w:p>
+        </w:tc>
+        <w:tc>
+          <w:tcPr/>
+          <w:p>
+            <w:pPr>
+              <w:pStyle w:val="Compact"/>
+            </w:pPr>
+            <w:r>
+              <w:t xml:space="preserve">Topic</w:t>
+            </w:r>
+          </w:p>
+        </w:tc>
+      </w:tr>
+      <w:tr>
+        <w:tc>
+          <w:tcPr/>
+          <w:p>
+            <w:pPr>
+              <w:pStyle w:val="Compact"/>
+            </w:pPr>
+            <w:r>
+              <w:t xml:space="preserve">Team 1</w:t>
+            </w:r>
+          </w:p>
+        </w:tc>
+        <w:tc>
+          <w:tcPr/>
+          <w:p>
+            <w:pPr>
+              <w:pStyle w:val="Compact"/>
+            </w:pPr>
+            <w:r>
+              <w:t xml:space="preserve">Ch 7</w:t>
+            </w:r>
+          </w:p>
+        </w:tc>
+        <w:tc>
+          <w:tcPr/>
+          <w:p>
+            <w:pPr>
+              <w:pStyle w:val="Compact"/>
+            </w:pPr>
+            <w:r>
+              <w:t xml:space="preserve">Selecting Human Resources</w:t>
+            </w:r>
+          </w:p>
+        </w:tc>
+      </w:tr>
+      <w:tr>
+        <w:tc>
+          <w:tcPr/>
+          <w:p>
+            <w:pPr>
+              <w:pStyle w:val="Compact"/>
+            </w:pPr>
+            <w:r>
+              <w:t xml:space="preserve">Team 2</w:t>
+            </w:r>
+          </w:p>
+        </w:tc>
+        <w:tc>
+          <w:tcPr/>
+          <w:p>
+            <w:pPr>
+              <w:pStyle w:val="Compact"/>
+            </w:pPr>
+            <w:r>
+              <w:t xml:space="preserve">Ch 8</w:t>
+            </w:r>
+          </w:p>
+        </w:tc>
+        <w:tc>
+          <w:tcPr/>
+          <w:p>
+            <w:pPr>
+              <w:pStyle w:val="Compact"/>
+            </w:pPr>
+            <w:r>
+              <w:t xml:space="preserve">Training Human Resources</w:t>
+            </w:r>
+          </w:p>
+        </w:tc>
+      </w:tr>
+      <w:tr>
+        <w:tc>
+          <w:tcPr/>
+          <w:p>
+            <w:pPr>
+              <w:pStyle w:val="Compact"/>
+            </w:pPr>
+            <w:r>
+              <w:t xml:space="preserve">Team 3</w:t>
+            </w:r>
+          </w:p>
+        </w:tc>
+        <w:tc>
+          <w:tcPr/>
+          <w:p>
+            <w:pPr>
+              <w:pStyle w:val="Compact"/>
+            </w:pPr>
+            <w:r>
+              <w:t xml:space="preserve">Ch 4</w:t>
+            </w:r>
+          </w:p>
+        </w:tc>
+        <w:tc>
+          <w:tcPr/>
+          <w:p>
+            <w:pPr>
+              <w:pStyle w:val="Compact"/>
+            </w:pPr>
+            <w:r>
+              <w:t xml:space="preserve">Workforce, Jobs, and Job Analysis</w:t>
+            </w:r>
+          </w:p>
+        </w:tc>
+      </w:tr>
+      <w:tr>
+        <w:tc>
+          <w:tcPr/>
+          <w:p>
+            <w:pPr>
+              <w:pStyle w:val="Compact"/>
+            </w:pPr>
+            <w:r>
+              <w:t xml:space="preserve">Team 4</w:t>
+            </w:r>
+          </w:p>
+        </w:tc>
+        <w:tc>
+          <w:tcPr/>
+          <w:p>
+            <w:pPr>
+              <w:pStyle w:val="Compact"/>
+            </w:pPr>
+            <w:r>
+              <w:t xml:space="preserve">Ch 6</w:t>
+            </w:r>
+          </w:p>
+        </w:tc>
+        <w:tc>
+          <w:tcPr/>
+          <w:p>
+            <w:pPr>
+              <w:pStyle w:val="Compact"/>
+            </w:pPr>
+            <w:r>
+              <w:t xml:space="preserve">Recruiting High-Quality Talent</w:t>
+            </w:r>
+          </w:p>
+        </w:tc>
+      </w:tr>
+      <w:tr>
+        <w:tc>
+          <w:tcPr/>
+          <w:p>
+            <w:pPr>
+              <w:pStyle w:val="Compact"/>
+            </w:pPr>
+            <w:r>
+              <w:t xml:space="preserve">Team 5</w:t>
+            </w:r>
+          </w:p>
+        </w:tc>
+        <w:tc>
+          <w:tcPr/>
+          <w:p>
+            <w:pPr>
+              <w:pStyle w:val="Compact"/>
+            </w:pPr>
+            <w:r>
+              <w:t xml:space="preserve">Ch 11</w:t>
+            </w:r>
+          </w:p>
+        </w:tc>
+        <w:tc>
+          <w:tcPr/>
+          <w:p>
+            <w:pPr>
+              <w:pStyle w:val="Compact"/>
+            </w:pPr>
+            <w:r>
+              <w:t xml:space="preserve">Total Rewards and Compensation</w:t>
+            </w:r>
+          </w:p>
+        </w:tc>
+      </w:tr>
+      <w:tr>
+        <w:tc>
+          <w:tcPr/>
+          <w:p>
+            <w:pPr>
+              <w:pStyle w:val="Compact"/>
+            </w:pPr>
+            <w:r>
+              <w:t xml:space="preserve">Team 6</w:t>
+            </w:r>
+          </w:p>
+        </w:tc>
+        <w:tc>
+          <w:tcPr/>
+          <w:p>
+            <w:pPr>
+              <w:pStyle w:val="Compact"/>
+            </w:pPr>
+            <w:r>
+              <w:t xml:space="preserve">Ch 2</w:t>
+            </w:r>
+          </w:p>
+        </w:tc>
+        <w:tc>
+          <w:tcPr/>
+          <w:p>
+            <w:pPr>
+              <w:pStyle w:val="Compact"/>
+            </w:pPr>
+            <w:r>
+              <w:t xml:space="preserve">HR Strategy and Planning</w:t>
+            </w:r>
+          </w:p>
+        </w:tc>
+      </w:tr>
+      <w:tr>
+        <w:tc>
+          <w:tcPr/>
+          <w:p>
+            <w:pPr>
+              <w:pStyle w:val="Compact"/>
+            </w:pPr>
+            <w:r>
+              <w:t xml:space="preserve">Team 7</w:t>
+            </w:r>
+          </w:p>
+        </w:tc>
+        <w:tc>
+          <w:tcPr/>
+          <w:p>
+            <w:pPr>
+              <w:pStyle w:val="Compact"/>
+            </w:pPr>
+            <w:r>
+              <w:t xml:space="preserve">Ch 9</w:t>
+            </w:r>
+          </w:p>
+        </w:tc>
+        <w:tc>
+          <w:tcPr/>
+          <w:p>
+            <w:pPr>
+              <w:pStyle w:val="Compact"/>
+            </w:pPr>
+            <w:r>
+              <w:t xml:space="preserve">Talent, Careers, and Development</w:t>
+            </w:r>
+          </w:p>
+        </w:tc>
+      </w:tr>
+      <w:tr>
+        <w:tc>
+          <w:tcPr/>
+          <w:p>
+            <w:pPr>
+              <w:pStyle w:val="Compact"/>
+            </w:pPr>
+            <w:r>
+              <w:t xml:space="preserve">Team 8</w:t>
+            </w:r>
+          </w:p>
+        </w:tc>
+        <w:tc>
+          <w:tcPr/>
+          <w:p>
+            <w:pPr>
+              <w:pStyle w:val="Compact"/>
+            </w:pPr>
+            <w:r>
+              <w:t xml:space="preserve">Ch 3</w:t>
+            </w:r>
+          </w:p>
+        </w:tc>
+        <w:tc>
+          <w:tcPr/>
+          <w:p>
+            <w:pPr>
+              <w:pStyle w:val="Compact"/>
+            </w:pPr>
+            <w:r>
+              <w:t xml:space="preserve">Equal Employment Opportunity</w:t>
+            </w:r>
+          </w:p>
+        </w:tc>
+      </w:tr>
+    </w:tbl>
+    <w:p>
+      <w:r>
+        <w:pict>
+          <v:rect style="width:0;height:1.5pt" o:hralign="center" o:hrstd="t" o:hr="t"/>
+        </w:pict>
+      </w:r>
+    </w:p>
+    <w:bookmarkEnd w:id="14"/>
+    <w:bookmarkStart w:id="15" w:name="instructor"/>
     <w:p>
       <w:pPr>
         <w:pStyle w:val="Heading2"/>
@@ -2055,8 +2410,8 @@
         </w:tc>
       </w:tr>
     </w:tbl>
-    <w:bookmarkEnd w:id="14"/>
     <w:bookmarkEnd w:id="15"/>
+    <w:bookmarkEnd w:id="16"/>
     <w:sectPr>
       <w:footnotePr>
         <w:numRestart w:val="eachSect"/>

</xml_diff>

<commit_message>
Remove Daniel Esmond (dropped), move John Velazquez to Team 4
Co-Authored-By: Claude Opus 4.5 <noreply@anthropic.com>
</commit_message>
<xml_diff>
--- a/Roster.docx
+++ b/Roster.docx
@@ -76,7 +76,7 @@
         <w:t xml:space="preserve">Total Students</w:t>
       </w:r>
       <w:r>
-        <w:t xml:space="preserve">: 26</w:t>
+        <w:t xml:space="preserve">: 25</w:t>
       </w:r>
     </w:p>
     <w:p>
@@ -94,7 +94,7 @@
         <w:t xml:space="preserve">Teams</w:t>
       </w:r>
       <w:r>
-        <w:t xml:space="preserve">: 8 (6 teams of 3 + 2 teams of 4)</w:t>
+        <w:t xml:space="preserve">: 8 (7 teams of 3 + 1 team of 4)</w:t>
       </w:r>
     </w:p>
     <w:p>
@@ -853,18 +853,18 @@
               <w:pStyle w:val="Compact"/>
             </w:pPr>
             <w:r>
-              <w:t xml:space="preserve">Daniel Esmond</w:t>
-            </w:r>
-          </w:p>
-        </w:tc>
-        <w:tc>
-          <w:tcPr/>
-          <w:p>
-            <w:pPr>
-              <w:pStyle w:val="Compact"/>
-            </w:pPr>
-            <w:r>
-              <w:t xml:space="preserve">desmond@csub.edu</w:t>
+              <w:t xml:space="preserve">John Velazquez</w:t>
+            </w:r>
+          </w:p>
+        </w:tc>
+        <w:tc>
+          <w:tcPr/>
+          <w:p>
+            <w:pPr>
+              <w:pStyle w:val="Compact"/>
+            </w:pPr>
+            <w:r>
+              <w:t xml:space="preserve">jvelazquez7@csub.edu</w:t>
             </w:r>
           </w:p>
         </w:tc>
@@ -1606,63 +1606,6 @@
             </w:pPr>
             <w:r>
               <w:t xml:space="preserve">lvalenzueela@csub.edu</w:t>
-            </w:r>
-          </w:p>
-        </w:tc>
-        <w:tc>
-          <w:tcPr/>
-          <w:p>
-            <w:pPr>
-              <w:pStyle w:val="Compact"/>
-            </w:pPr>
-            <w:r>
-              <w:t xml:space="preserve">-</w:t>
-            </w:r>
-          </w:p>
-        </w:tc>
-      </w:tr>
-      <w:tr>
-        <w:tc>
-          <w:tcPr/>
-          <w:p>
-            <w:pPr>
-              <w:pStyle w:val="Compact"/>
-            </w:pPr>
-            <w:r>
-              <w:t xml:space="preserve">26</w:t>
-            </w:r>
-          </w:p>
-        </w:tc>
-        <w:tc>
-          <w:tcPr/>
-          <w:p>
-            <w:pPr>
-              <w:pStyle w:val="Compact"/>
-            </w:pPr>
-            <w:r>
-              <w:t xml:space="preserve">8</w:t>
-            </w:r>
-          </w:p>
-        </w:tc>
-        <w:tc>
-          <w:tcPr/>
-          <w:p>
-            <w:pPr>
-              <w:pStyle w:val="Compact"/>
-            </w:pPr>
-            <w:r>
-              <w:t xml:space="preserve">John Velazquez</w:t>
-            </w:r>
-          </w:p>
-        </w:tc>
-        <w:tc>
-          <w:tcPr/>
-          <w:p>
-            <w:pPr>
-              <w:pStyle w:val="Compact"/>
-            </w:pPr>
-            <w:r>
-              <w:t xml:space="preserve">jvelazquez7@csub.edu</w:t>
             </w:r>
           </w:p>
         </w:tc>

</xml_diff>